<commit_message>
Atualizando o relatório do projeto integrador
</commit_message>
<xml_diff>
--- a/documentos/relatorio-banco-dados.docx
+++ b/documentos/relatorio-banco-dados.docx
@@ -1,6 +1,6 @@
 
 <file path=word/document.xml><?xml version="1.0" encoding="utf-8"?>
-<w:document xmlns:wpc="http://schemas.microsoft.com/office/word/2010/wordprocessingCanvas" xmlns:cx="http://schemas.microsoft.com/office/drawing/2014/chartex" xmlns:cx1="http://schemas.microsoft.com/office/drawing/2015/9/8/chartex" xmlns:cx2="http://schemas.microsoft.com/office/drawing/2015/10/21/chartex" xmlns:cx3="http://schemas.microsoft.com/office/drawing/2016/5/9/chartex" xmlns:cx4="http://schemas.microsoft.com/office/drawing/2016/5/10/chartex" xmlns:cx5="http://schemas.microsoft.com/office/drawing/2016/5/11/chartex" xmlns:cx6="http://schemas.microsoft.com/office/drawing/2016/5/12/chartex" xmlns:cx7="http://schemas.microsoft.com/office/drawing/2016/5/13/chartex" xmlns:cx8="http://schemas.microsoft.com/office/drawing/2016/5/14/chartex" xmlns:mc="http://schemas.openxmlformats.org/markup-compatibility/2006" xmlns:aink="http://schemas.microsoft.com/office/drawing/2016/ink" xmlns:am3d="http://schemas.microsoft.com/office/drawing/2017/model3d" xmlns:o="urn:schemas-microsoft-com:office:office" xmlns:r="http://schemas.openxmlformats.org/officeDocument/2006/relationships" xmlns:m="http://schemas.openxmlformats.org/officeDocument/2006/math" xmlns:v="urn:schemas-microsoft-com:vml" xmlns:wp14="http://schemas.microsoft.com/office/word/2010/wordprocessingDrawing" xmlns:wp="http://schemas.openxmlformats.org/drawingml/2006/wordprocessingDrawing" xmlns:w10="urn:schemas-microsoft-com:office:word" xmlns:w="http://schemas.openxmlformats.org/wordprocessingml/2006/main" xmlns:w14="http://schemas.microsoft.com/office/word/2010/wordml" xmlns:w15="http://schemas.microsoft.com/office/word/2012/wordml" xmlns:w16cex="http://schemas.microsoft.com/office/word/2018/wordml/cex" xmlns:w16cid="http://schemas.microsoft.com/office/word/2016/wordml/cid" xmlns:w16="http://schemas.microsoft.com/office/word/2018/wordml" xmlns:w16se="http://schemas.microsoft.com/office/word/2015/wordml/symex" xmlns:wpg="http://schemas.microsoft.com/office/word/2010/wordprocessingGroup" xmlns:wpi="http://schemas.microsoft.com/office/word/2010/wordprocessingInk" xmlns:wne="http://schemas.microsoft.com/office/word/2006/wordml" xmlns:wps="http://schemas.microsoft.com/office/word/2010/wordprocessingShape" mc:Ignorable="w14 w15 w16se w16cid w16 w16cex wp14">
+<w:document xmlns:wpc="http://schemas.microsoft.com/office/word/2010/wordprocessingCanvas" xmlns:cx="http://schemas.microsoft.com/office/drawing/2014/chartex" xmlns:cx1="http://schemas.microsoft.com/office/drawing/2015/9/8/chartex" xmlns:cx2="http://schemas.microsoft.com/office/drawing/2015/10/21/chartex" xmlns:cx3="http://schemas.microsoft.com/office/drawing/2016/5/9/chartex" xmlns:cx4="http://schemas.microsoft.com/office/drawing/2016/5/10/chartex" xmlns:cx5="http://schemas.microsoft.com/office/drawing/2016/5/11/chartex" xmlns:cx6="http://schemas.microsoft.com/office/drawing/2016/5/12/chartex" xmlns:cx7="http://schemas.microsoft.com/office/drawing/2016/5/13/chartex" xmlns:cx8="http://schemas.microsoft.com/office/drawing/2016/5/14/chartex" xmlns:mc="http://schemas.openxmlformats.org/markup-compatibility/2006" xmlns:aink="http://schemas.microsoft.com/office/drawing/2016/ink" xmlns:am3d="http://schemas.microsoft.com/office/drawing/2017/model3d" xmlns:o="urn:schemas-microsoft-com:office:office" xmlns:r="http://schemas.openxmlformats.org/officeDocument/2006/relationships" xmlns:m="http://schemas.openxmlformats.org/officeDocument/2006/math" xmlns:v="urn:schemas-microsoft-com:vml" xmlns:wp14="http://schemas.microsoft.com/office/word/2010/wordprocessingDrawing" xmlns:wp="http://schemas.openxmlformats.org/drawingml/2006/wordprocessingDrawing" xmlns:w10="urn:schemas-microsoft-com:office:word" xmlns:w="http://schemas.openxmlformats.org/wordprocessingml/2006/main" xmlns:w14="http://schemas.microsoft.com/office/word/2010/wordml" xmlns:w15="http://schemas.microsoft.com/office/word/2012/wordml" xmlns:w16cex="http://schemas.microsoft.com/office/word/2018/wordml/cex" xmlns:w16cid="http://schemas.microsoft.com/office/word/2016/wordml/cid" xmlns:w16="http://schemas.microsoft.com/office/word/2018/wordml" xmlns:w16sdtdh="http://schemas.microsoft.com/office/word/2020/wordml/sdtdatahash" xmlns:w16se="http://schemas.microsoft.com/office/word/2015/wordml/symex" xmlns:wpg="http://schemas.microsoft.com/office/word/2010/wordprocessingGroup" xmlns:wpi="http://schemas.microsoft.com/office/word/2010/wordprocessingInk" xmlns:wne="http://schemas.microsoft.com/office/word/2006/wordml" xmlns:wps="http://schemas.microsoft.com/office/word/2010/wordprocessingShape" mc:Ignorable="w14 w15 w16se w16cid w16 w16cex w16sdtdh wp14">
   <w:body>
     <w:p>
       <w:pPr>
@@ -18,10 +18,10 @@
           <w:noProof/>
         </w:rPr>
         <w:object w:dxaOrig="4783" w:dyaOrig="1947" w14:anchorId="68359054">
-          <v:rect id="rectole0000000000" o:spid="_x0000_i1026" alt="" style="width:239pt;height:97.3pt;mso-width-percent:0;mso-height-percent:0;mso-width-percent:0;mso-height-percent:0" o:ole="" o:preferrelative="t" stroked="f">
+          <v:rect id="rectole0000000000" o:spid="_x0000_i1025" alt="" style="width:239.25pt;height:97.5pt;mso-width-percent:0;mso-height-percent:0;mso-width-percent:0;mso-height-percent:0" o:ole="" o:preferrelative="t" stroked="f">
             <v:imagedata r:id="rId5" o:title=""/>
           </v:rect>
-          <o:OLEObject Type="Embed" ProgID="StaticMetafile" ShapeID="rectole0000000000" DrawAspect="Content" ObjectID="_1683965978" r:id="rId6"/>
+          <o:OLEObject Type="Embed" ProgID="StaticMetafile" ShapeID="rectole0000000000" DrawAspect="Content" ObjectID="_1684324199" r:id="rId6"/>
         </w:object>
       </w:r>
     </w:p>
@@ -179,23 +179,7 @@
           <w:rFonts w:ascii="Arial" w:eastAsia="Arial" w:hAnsi="Arial" w:cs="Arial"/>
           <w:sz w:val="28"/>
         </w:rPr>
-        <w:t xml:space="preserve">Erika </w:t>
-      </w:r>
-      <w:proofErr w:type="spellStart"/>
-      <w:r>
-        <w:rPr>
-          <w:rFonts w:ascii="Arial" w:eastAsia="Arial" w:hAnsi="Arial" w:cs="Arial"/>
-          <w:sz w:val="28"/>
-        </w:rPr>
-        <w:t>Rosany</w:t>
-      </w:r>
-      <w:proofErr w:type="spellEnd"/>
-      <w:r>
-        <w:rPr>
-          <w:rFonts w:ascii="Arial" w:eastAsia="Arial" w:hAnsi="Arial" w:cs="Arial"/>
-          <w:sz w:val="28"/>
-        </w:rPr>
-        <w:t xml:space="preserve"> de Almeida Lima</w:t>
+        <w:t>Erika Rosany de Almeida Lima</w:t>
       </w:r>
     </w:p>
     <w:p>
@@ -264,21 +248,12 @@
           <w:sz w:val="28"/>
         </w:rPr>
       </w:pPr>
-      <w:proofErr w:type="spellStart"/>
-      <w:r>
-        <w:rPr>
-          <w:rFonts w:ascii="Arial" w:eastAsia="Arial" w:hAnsi="Arial" w:cs="Arial"/>
-          <w:sz w:val="28"/>
-        </w:rPr>
-        <w:t>Tainah</w:t>
-      </w:r>
-      <w:proofErr w:type="spellEnd"/>
-      <w:r>
-        <w:rPr>
-          <w:rFonts w:ascii="Arial" w:eastAsia="Arial" w:hAnsi="Arial" w:cs="Arial"/>
-          <w:sz w:val="28"/>
-        </w:rPr>
-        <w:t xml:space="preserve"> Vinha</w:t>
+      <w:r>
+        <w:rPr>
+          <w:rFonts w:ascii="Arial" w:eastAsia="Arial" w:hAnsi="Arial" w:cs="Arial"/>
+          <w:sz w:val="28"/>
+        </w:rPr>
+        <w:t>Tainah Vinha</w:t>
       </w:r>
     </w:p>
     <w:p>
@@ -414,9 +389,8 @@
           <w:sz w:val="28"/>
           <w:szCs w:val="28"/>
         </w:rPr>
-        <w:t xml:space="preserve">Plataforma de </w:t>
-      </w:r>
-      <w:proofErr w:type="spellStart"/>
+        <w:t>Plataforma de ecommerce que conecta doadores e donatários de materiais escolares</w:t>
+      </w:r>
       <w:r>
         <w:rPr>
           <w:rFonts w:ascii="Arial" w:hAnsi="Arial" w:cs="Arial"/>
@@ -424,9 +398,532 @@
           <w:sz w:val="28"/>
           <w:szCs w:val="28"/>
         </w:rPr>
-        <w:t>ecommerce</w:t>
-      </w:r>
-      <w:proofErr w:type="spellEnd"/>
+        <w:t>.</w:t>
+      </w:r>
+    </w:p>
+    <w:p>
+      <w:pPr>
+        <w:suppressAutoHyphens/>
+        <w:spacing w:after="0" w:line="240" w:lineRule="auto"/>
+        <w:jc w:val="center"/>
+        <w:rPr>
+          <w:rFonts w:ascii="Arial" w:eastAsia="Arial" w:hAnsi="Arial" w:cs="Arial"/>
+          <w:b/>
+          <w:sz w:val="32"/>
+        </w:rPr>
+      </w:pPr>
+    </w:p>
+    <w:p>
+      <w:pPr>
+        <w:suppressAutoHyphens/>
+        <w:spacing w:after="0" w:line="240" w:lineRule="auto"/>
+        <w:jc w:val="both"/>
+        <w:rPr>
+          <w:rFonts w:ascii="Arial" w:eastAsia="Arial" w:hAnsi="Arial" w:cs="Arial"/>
+          <w:sz w:val="24"/>
+        </w:rPr>
+      </w:pPr>
+    </w:p>
+    <w:p>
+      <w:pPr>
+        <w:suppressAutoHyphens/>
+        <w:spacing w:after="0" w:line="240" w:lineRule="auto"/>
+        <w:jc w:val="both"/>
+        <w:rPr>
+          <w:rFonts w:ascii="Arial" w:eastAsia="Arial" w:hAnsi="Arial" w:cs="Arial"/>
+          <w:sz w:val="24"/>
+        </w:rPr>
+      </w:pPr>
+    </w:p>
+    <w:p>
+      <w:pPr>
+        <w:suppressAutoHyphens/>
+        <w:spacing w:after="0" w:line="240" w:lineRule="auto"/>
+        <w:jc w:val="both"/>
+        <w:rPr>
+          <w:rFonts w:ascii="Arial" w:eastAsia="Arial" w:hAnsi="Arial" w:cs="Arial"/>
+          <w:sz w:val="24"/>
+        </w:rPr>
+      </w:pPr>
+    </w:p>
+    <w:p>
+      <w:pPr>
+        <w:suppressAutoHyphens/>
+        <w:spacing w:after="0" w:line="240" w:lineRule="auto"/>
+        <w:jc w:val="both"/>
+        <w:rPr>
+          <w:rFonts w:ascii="Arial" w:eastAsia="Arial" w:hAnsi="Arial" w:cs="Arial"/>
+          <w:sz w:val="24"/>
+        </w:rPr>
+      </w:pPr>
+    </w:p>
+    <w:p>
+      <w:pPr>
+        <w:suppressAutoHyphens/>
+        <w:spacing w:after="0" w:line="240" w:lineRule="auto"/>
+        <w:jc w:val="both"/>
+        <w:rPr>
+          <w:rFonts w:ascii="Arial" w:eastAsia="Arial" w:hAnsi="Arial" w:cs="Arial"/>
+          <w:sz w:val="24"/>
+        </w:rPr>
+      </w:pPr>
+    </w:p>
+    <w:p>
+      <w:pPr>
+        <w:suppressAutoHyphens/>
+        <w:spacing w:after="0" w:line="240" w:lineRule="auto"/>
+        <w:jc w:val="both"/>
+        <w:rPr>
+          <w:rFonts w:ascii="Arial" w:eastAsia="Arial" w:hAnsi="Arial" w:cs="Arial"/>
+          <w:sz w:val="24"/>
+        </w:rPr>
+      </w:pPr>
+    </w:p>
+    <w:p>
+      <w:pPr>
+        <w:suppressAutoHyphens/>
+        <w:spacing w:after="0" w:line="240" w:lineRule="auto"/>
+        <w:jc w:val="both"/>
+        <w:rPr>
+          <w:rFonts w:ascii="Arial" w:eastAsia="Arial" w:hAnsi="Arial" w:cs="Arial"/>
+          <w:sz w:val="24"/>
+        </w:rPr>
+      </w:pPr>
+    </w:p>
+    <w:p>
+      <w:pPr>
+        <w:suppressAutoHyphens/>
+        <w:spacing w:after="0" w:line="240" w:lineRule="auto"/>
+        <w:jc w:val="both"/>
+        <w:rPr>
+          <w:rFonts w:ascii="Arial" w:eastAsia="Arial" w:hAnsi="Arial" w:cs="Arial"/>
+          <w:sz w:val="24"/>
+        </w:rPr>
+      </w:pPr>
+    </w:p>
+    <w:p>
+      <w:pPr>
+        <w:suppressAutoHyphens/>
+        <w:spacing w:after="0" w:line="240" w:lineRule="auto"/>
+        <w:jc w:val="both"/>
+        <w:rPr>
+          <w:rFonts w:ascii="Arial" w:eastAsia="Arial" w:hAnsi="Arial" w:cs="Arial"/>
+          <w:sz w:val="24"/>
+        </w:rPr>
+      </w:pPr>
+    </w:p>
+    <w:p>
+      <w:pPr>
+        <w:suppressAutoHyphens/>
+        <w:spacing w:after="0" w:line="240" w:lineRule="auto"/>
+        <w:jc w:val="both"/>
+        <w:rPr>
+          <w:rFonts w:ascii="Arial" w:eastAsia="Arial" w:hAnsi="Arial" w:cs="Arial"/>
+          <w:sz w:val="24"/>
+        </w:rPr>
+      </w:pPr>
+    </w:p>
+    <w:p>
+      <w:pPr>
+        <w:suppressAutoHyphens/>
+        <w:spacing w:after="0" w:line="240" w:lineRule="auto"/>
+        <w:jc w:val="center"/>
+        <w:rPr>
+          <w:rFonts w:ascii="Arial" w:eastAsia="Arial" w:hAnsi="Arial" w:cs="Arial"/>
+          <w:sz w:val="44"/>
+        </w:rPr>
+      </w:pPr>
+      <w:r>
+        <w:rPr>
+          <w:noProof/>
+        </w:rPr>
+        <w:object w:dxaOrig="4783" w:dyaOrig="1947" w14:anchorId="69EEE837">
+          <v:rect id="rectole0000000001" o:spid="_x0000_i1026" alt="" style="width:239.25pt;height:97.5pt;mso-width-percent:0;mso-height-percent:0;mso-width-percent:0;mso-height-percent:0" o:ole="" o:preferrelative="t" stroked="f">
+            <v:imagedata r:id="rId5" o:title=""/>
+          </v:rect>
+          <o:OLEObject Type="Embed" ProgID="StaticMetafile" ShapeID="rectole0000000001" DrawAspect="Content" ObjectID="_1684324200" r:id="rId7"/>
+        </w:object>
+      </w:r>
+    </w:p>
+    <w:p>
+      <w:pPr>
+        <w:suppressAutoHyphens/>
+        <w:spacing w:after="0" w:line="240" w:lineRule="auto"/>
+        <w:jc w:val="both"/>
+        <w:rPr>
+          <w:rFonts w:ascii="Arial" w:eastAsia="Arial" w:hAnsi="Arial" w:cs="Arial"/>
+          <w:sz w:val="28"/>
+        </w:rPr>
+      </w:pPr>
+    </w:p>
+    <w:p>
+      <w:pPr>
+        <w:suppressAutoHyphens/>
+        <w:spacing w:after="0" w:line="240" w:lineRule="auto"/>
+        <w:jc w:val="center"/>
+        <w:rPr>
+          <w:rFonts w:ascii="Arial" w:eastAsia="Arial" w:hAnsi="Arial" w:cs="Arial"/>
+          <w:sz w:val="28"/>
+        </w:rPr>
+      </w:pPr>
+    </w:p>
+    <w:p>
+      <w:pPr>
+        <w:suppressAutoHyphens/>
+        <w:spacing w:after="0" w:line="240" w:lineRule="auto"/>
+        <w:jc w:val="center"/>
+        <w:rPr>
+          <w:rFonts w:ascii="Arial" w:eastAsia="Arial" w:hAnsi="Arial" w:cs="Arial"/>
+          <w:sz w:val="28"/>
+        </w:rPr>
+      </w:pPr>
+    </w:p>
+    <w:p>
+      <w:pPr>
+        <w:suppressAutoHyphens/>
+        <w:spacing w:after="0" w:line="240" w:lineRule="auto"/>
+        <w:jc w:val="center"/>
+        <w:rPr>
+          <w:rFonts w:ascii="Arial" w:eastAsia="Arial" w:hAnsi="Arial" w:cs="Arial"/>
+          <w:b/>
+          <w:sz w:val="44"/>
+        </w:rPr>
+      </w:pPr>
+    </w:p>
+    <w:p>
+      <w:pPr>
+        <w:suppressAutoHyphens/>
+        <w:spacing w:after="0" w:line="240" w:lineRule="auto"/>
+        <w:jc w:val="center"/>
+        <w:rPr>
+          <w:rFonts w:ascii="Arial" w:eastAsia="Arial" w:hAnsi="Arial" w:cs="Arial"/>
+          <w:b/>
+          <w:sz w:val="44"/>
+        </w:rPr>
+      </w:pPr>
+    </w:p>
+    <w:p>
+      <w:pPr>
+        <w:suppressAutoHyphens/>
+        <w:spacing w:after="0" w:line="240" w:lineRule="auto"/>
+        <w:jc w:val="center"/>
+        <w:rPr>
+          <w:rFonts w:ascii="Arial" w:eastAsia="Arial" w:hAnsi="Arial" w:cs="Arial"/>
+          <w:b/>
+          <w:sz w:val="44"/>
+        </w:rPr>
+      </w:pPr>
+      <w:r>
+        <w:rPr>
+          <w:rFonts w:ascii="Arial" w:eastAsia="Arial" w:hAnsi="Arial" w:cs="Arial"/>
+          <w:b/>
+          <w:sz w:val="44"/>
+        </w:rPr>
+        <w:t>GRUPO 04</w:t>
+      </w:r>
+    </w:p>
+    <w:p>
+      <w:pPr>
+        <w:suppressAutoHyphens/>
+        <w:spacing w:after="0" w:line="240" w:lineRule="auto"/>
+        <w:jc w:val="both"/>
+        <w:rPr>
+          <w:rFonts w:ascii="Arial" w:eastAsia="Arial" w:hAnsi="Arial" w:cs="Arial"/>
+          <w:sz w:val="24"/>
+        </w:rPr>
+      </w:pPr>
+    </w:p>
+    <w:p>
+      <w:pPr>
+        <w:suppressAutoHyphens/>
+        <w:spacing w:after="0" w:line="240" w:lineRule="auto"/>
+        <w:jc w:val="both"/>
+        <w:rPr>
+          <w:rFonts w:ascii="Arial" w:eastAsia="Arial" w:hAnsi="Arial" w:cs="Arial"/>
+          <w:sz w:val="24"/>
+        </w:rPr>
+      </w:pPr>
+    </w:p>
+    <w:p>
+      <w:pPr>
+        <w:suppressAutoHyphens/>
+        <w:spacing w:after="0" w:line="240" w:lineRule="auto"/>
+        <w:jc w:val="center"/>
+        <w:rPr>
+          <w:rFonts w:ascii="Arial" w:eastAsia="Arial" w:hAnsi="Arial" w:cs="Arial"/>
+          <w:b/>
+          <w:sz w:val="20"/>
+        </w:rPr>
+      </w:pPr>
+    </w:p>
+    <w:p>
+      <w:pPr>
+        <w:suppressAutoHyphens/>
+        <w:spacing w:after="0" w:line="240" w:lineRule="auto"/>
+        <w:jc w:val="center"/>
+        <w:rPr>
+          <w:rFonts w:ascii="Arial" w:eastAsia="Arial" w:hAnsi="Arial" w:cs="Arial"/>
+          <w:b/>
+          <w:sz w:val="28"/>
+        </w:rPr>
+      </w:pPr>
+      <w:r>
+        <w:rPr>
+          <w:rFonts w:ascii="Arial" w:eastAsia="Arial" w:hAnsi="Arial" w:cs="Arial"/>
+          <w:b/>
+          <w:sz w:val="28"/>
+        </w:rPr>
+        <w:t>INTEGRANTES</w:t>
+      </w:r>
+    </w:p>
+    <w:p>
+      <w:pPr>
+        <w:suppressAutoHyphens/>
+        <w:spacing w:after="0" w:line="240" w:lineRule="auto"/>
+        <w:jc w:val="center"/>
+        <w:rPr>
+          <w:rFonts w:ascii="Arial" w:eastAsia="Arial" w:hAnsi="Arial" w:cs="Arial"/>
+          <w:b/>
+          <w:sz w:val="10"/>
+        </w:rPr>
+      </w:pPr>
+    </w:p>
+    <w:p>
+      <w:pPr>
+        <w:suppressAutoHyphens/>
+        <w:spacing w:after="0" w:line="240" w:lineRule="auto"/>
+        <w:jc w:val="center"/>
+        <w:rPr>
+          <w:rFonts w:ascii="Arial" w:eastAsia="Arial" w:hAnsi="Arial" w:cs="Arial"/>
+          <w:sz w:val="28"/>
+        </w:rPr>
+      </w:pPr>
+      <w:r>
+        <w:rPr>
+          <w:rFonts w:ascii="Arial" w:eastAsia="Arial" w:hAnsi="Arial" w:cs="Arial"/>
+          <w:sz w:val="28"/>
+        </w:rPr>
+        <w:t>Arthur Reis Allen</w:t>
+      </w:r>
+    </w:p>
+    <w:p>
+      <w:pPr>
+        <w:suppressAutoHyphens/>
+        <w:spacing w:after="0" w:line="240" w:lineRule="auto"/>
+        <w:jc w:val="center"/>
+        <w:rPr>
+          <w:rFonts w:ascii="Arial" w:eastAsia="Arial" w:hAnsi="Arial" w:cs="Arial"/>
+          <w:sz w:val="28"/>
+        </w:rPr>
+      </w:pPr>
+      <w:r>
+        <w:rPr>
+          <w:rFonts w:ascii="Arial" w:eastAsia="Arial" w:hAnsi="Arial" w:cs="Arial"/>
+          <w:sz w:val="28"/>
+        </w:rPr>
+        <w:t>Erika Rosany de Almeida Lima</w:t>
+      </w:r>
+    </w:p>
+    <w:p>
+      <w:pPr>
+        <w:suppressAutoHyphens/>
+        <w:spacing w:after="0" w:line="240" w:lineRule="auto"/>
+        <w:jc w:val="center"/>
+        <w:rPr>
+          <w:rFonts w:ascii="Arial" w:eastAsia="Arial" w:hAnsi="Arial" w:cs="Arial"/>
+          <w:sz w:val="28"/>
+        </w:rPr>
+      </w:pPr>
+      <w:r>
+        <w:rPr>
+          <w:rFonts w:ascii="Arial" w:eastAsia="Arial" w:hAnsi="Arial" w:cs="Arial"/>
+          <w:sz w:val="28"/>
+        </w:rPr>
+        <w:t>Israel Dantas da Silva</w:t>
+      </w:r>
+    </w:p>
+    <w:p>
+      <w:pPr>
+        <w:suppressAutoHyphens/>
+        <w:spacing w:after="0" w:line="240" w:lineRule="auto"/>
+        <w:jc w:val="center"/>
+        <w:rPr>
+          <w:rFonts w:ascii="Arial" w:eastAsia="Arial" w:hAnsi="Arial" w:cs="Arial"/>
+          <w:sz w:val="28"/>
+        </w:rPr>
+      </w:pPr>
+      <w:r>
+        <w:rPr>
+          <w:rFonts w:ascii="Arial" w:eastAsia="Arial" w:hAnsi="Arial" w:cs="Arial"/>
+          <w:sz w:val="28"/>
+        </w:rPr>
+        <w:t>Renato Novais da Silva</w:t>
+      </w:r>
+    </w:p>
+    <w:p>
+      <w:pPr>
+        <w:suppressAutoHyphens/>
+        <w:spacing w:after="0" w:line="240" w:lineRule="auto"/>
+        <w:jc w:val="center"/>
+        <w:rPr>
+          <w:rFonts w:ascii="Arial" w:eastAsia="Arial" w:hAnsi="Arial" w:cs="Arial"/>
+          <w:sz w:val="28"/>
+        </w:rPr>
+      </w:pPr>
+      <w:r>
+        <w:rPr>
+          <w:rFonts w:ascii="Arial" w:eastAsia="Arial" w:hAnsi="Arial" w:cs="Arial"/>
+          <w:sz w:val="28"/>
+        </w:rPr>
+        <w:t>Robson de Jesus Vasconcelos</w:t>
+      </w:r>
+    </w:p>
+    <w:p>
+      <w:pPr>
+        <w:suppressAutoHyphens/>
+        <w:spacing w:after="0" w:line="240" w:lineRule="auto"/>
+        <w:jc w:val="center"/>
+        <w:rPr>
+          <w:rFonts w:ascii="Arial" w:eastAsia="Arial" w:hAnsi="Arial" w:cs="Arial"/>
+          <w:sz w:val="28"/>
+        </w:rPr>
+      </w:pPr>
+      <w:r>
+        <w:rPr>
+          <w:rFonts w:ascii="Arial" w:eastAsia="Arial" w:hAnsi="Arial" w:cs="Arial"/>
+          <w:sz w:val="28"/>
+        </w:rPr>
+        <w:t>Tainah Vinha</w:t>
+      </w:r>
+    </w:p>
+    <w:p>
+      <w:pPr>
+        <w:suppressAutoHyphens/>
+        <w:spacing w:after="0" w:line="240" w:lineRule="auto"/>
+        <w:jc w:val="center"/>
+        <w:rPr>
+          <w:rFonts w:ascii="Arial" w:eastAsia="Arial" w:hAnsi="Arial" w:cs="Arial"/>
+          <w:sz w:val="28"/>
+        </w:rPr>
+      </w:pPr>
+    </w:p>
+    <w:p>
+      <w:pPr>
+        <w:suppressAutoHyphens/>
+        <w:spacing w:after="0" w:line="240" w:lineRule="auto"/>
+        <w:rPr>
+          <w:rFonts w:ascii="Arial" w:eastAsia="Arial" w:hAnsi="Arial" w:cs="Arial"/>
+          <w:color w:val="000000"/>
+          <w:sz w:val="28"/>
+        </w:rPr>
+      </w:pPr>
+    </w:p>
+    <w:p>
+      <w:pPr>
+        <w:suppressAutoHyphens/>
+        <w:spacing w:after="0" w:line="240" w:lineRule="auto"/>
+        <w:jc w:val="center"/>
+        <w:rPr>
+          <w:rFonts w:ascii="Arial" w:eastAsia="Arial" w:hAnsi="Arial" w:cs="Arial"/>
+          <w:color w:val="000000"/>
+          <w:sz w:val="28"/>
+        </w:rPr>
+      </w:pPr>
+    </w:p>
+    <w:p>
+      <w:pPr>
+        <w:suppressAutoHyphens/>
+        <w:spacing w:after="0" w:line="240" w:lineRule="auto"/>
+        <w:jc w:val="center"/>
+        <w:rPr>
+          <w:rFonts w:ascii="Arial" w:eastAsia="Arial" w:hAnsi="Arial" w:cs="Arial"/>
+          <w:color w:val="000000"/>
+          <w:sz w:val="28"/>
+        </w:rPr>
+      </w:pPr>
+    </w:p>
+    <w:p>
+      <w:pPr>
+        <w:suppressAutoHyphens/>
+        <w:spacing w:after="0" w:line="240" w:lineRule="auto"/>
+        <w:jc w:val="center"/>
+        <w:rPr>
+          <w:rFonts w:ascii="Arial" w:eastAsia="Arial" w:hAnsi="Arial" w:cs="Arial"/>
+          <w:b/>
+          <w:sz w:val="32"/>
+        </w:rPr>
+      </w:pPr>
+      <w:r>
+        <w:rPr>
+          <w:rFonts w:ascii="Arial" w:eastAsia="Arial" w:hAnsi="Arial" w:cs="Arial"/>
+          <w:b/>
+          <w:sz w:val="32"/>
+        </w:rPr>
+        <w:t>PROJETO INTEGRADOR</w:t>
+      </w:r>
+    </w:p>
+    <w:p>
+      <w:pPr>
+        <w:suppressAutoHyphens/>
+        <w:spacing w:after="0" w:line="240" w:lineRule="auto"/>
+        <w:jc w:val="center"/>
+        <w:rPr>
+          <w:rFonts w:ascii="Arial" w:eastAsia="Arial" w:hAnsi="Arial" w:cs="Arial"/>
+          <w:b/>
+          <w:sz w:val="32"/>
+        </w:rPr>
+      </w:pPr>
+      <w:r>
+        <w:rPr>
+          <w:rFonts w:ascii="Arial" w:eastAsia="Arial" w:hAnsi="Arial" w:cs="Arial"/>
+          <w:b/>
+          <w:sz w:val="32"/>
+        </w:rPr>
+        <w:t>PROTOTIPANDO O BANCO DE DADOS</w:t>
+      </w:r>
+    </w:p>
+    <w:p>
+      <w:pPr>
+        <w:suppressAutoHyphens/>
+        <w:spacing w:after="0" w:line="240" w:lineRule="auto"/>
+        <w:jc w:val="center"/>
+        <w:rPr>
+          <w:rFonts w:ascii="Arial" w:eastAsia="Arial" w:hAnsi="Arial" w:cs="Arial"/>
+          <w:b/>
+          <w:sz w:val="32"/>
+        </w:rPr>
+      </w:pPr>
+    </w:p>
+    <w:p>
+      <w:pPr>
+        <w:suppressAutoHyphens/>
+        <w:spacing w:after="0" w:line="240" w:lineRule="auto"/>
+        <w:jc w:val="center"/>
+        <w:rPr>
+          <w:rFonts w:ascii="Arial" w:eastAsia="Arial" w:hAnsi="Arial" w:cs="Arial"/>
+          <w:b/>
+          <w:sz w:val="34"/>
+        </w:rPr>
+      </w:pPr>
+    </w:p>
+    <w:p>
+      <w:pPr>
+        <w:suppressAutoHyphens/>
+        <w:spacing w:after="0" w:line="240" w:lineRule="auto"/>
+        <w:jc w:val="center"/>
+        <w:rPr>
+          <w:rFonts w:ascii="Arial" w:eastAsia="Arial" w:hAnsi="Arial" w:cs="Arial"/>
+          <w:sz w:val="24"/>
+        </w:rPr>
+      </w:pPr>
+      <w:r>
+        <w:rPr>
+          <w:rFonts w:ascii="Arial" w:eastAsia="Arial" w:hAnsi="Arial" w:cs="Arial"/>
+          <w:b/>
+          <w:sz w:val="34"/>
+        </w:rPr>
+        <w:t>Tema:</w:t>
+      </w:r>
       <w:r>
         <w:rPr>
           <w:rFonts w:ascii="Arial" w:hAnsi="Arial" w:cs="Arial"/>
@@ -434,7 +931,7 @@
           <w:sz w:val="28"/>
           <w:szCs w:val="28"/>
         </w:rPr>
-        <w:t xml:space="preserve"> que conecta doadores e donatários de materiais escolares</w:t>
+        <w:t xml:space="preserve"> </w:t>
       </w:r>
       <w:r>
         <w:rPr>
@@ -443,556 +940,7 @@
           <w:sz w:val="28"/>
           <w:szCs w:val="28"/>
         </w:rPr>
-        <w:t>.</w:t>
-      </w:r>
-    </w:p>
-    <w:p>
-      <w:pPr>
-        <w:suppressAutoHyphens/>
-        <w:spacing w:after="0" w:line="240" w:lineRule="auto"/>
-        <w:jc w:val="center"/>
-        <w:rPr>
-          <w:rFonts w:ascii="Arial" w:eastAsia="Arial" w:hAnsi="Arial" w:cs="Arial"/>
-          <w:b/>
-          <w:sz w:val="32"/>
-        </w:rPr>
-      </w:pPr>
-    </w:p>
-    <w:p>
-      <w:pPr>
-        <w:suppressAutoHyphens/>
-        <w:spacing w:after="0" w:line="240" w:lineRule="auto"/>
-        <w:jc w:val="both"/>
-        <w:rPr>
-          <w:rFonts w:ascii="Arial" w:eastAsia="Arial" w:hAnsi="Arial" w:cs="Arial"/>
-          <w:sz w:val="24"/>
-        </w:rPr>
-      </w:pPr>
-    </w:p>
-    <w:p>
-      <w:pPr>
-        <w:suppressAutoHyphens/>
-        <w:spacing w:after="0" w:line="240" w:lineRule="auto"/>
-        <w:jc w:val="both"/>
-        <w:rPr>
-          <w:rFonts w:ascii="Arial" w:eastAsia="Arial" w:hAnsi="Arial" w:cs="Arial"/>
-          <w:sz w:val="24"/>
-        </w:rPr>
-      </w:pPr>
-    </w:p>
-    <w:p>
-      <w:pPr>
-        <w:suppressAutoHyphens/>
-        <w:spacing w:after="0" w:line="240" w:lineRule="auto"/>
-        <w:jc w:val="both"/>
-        <w:rPr>
-          <w:rFonts w:ascii="Arial" w:eastAsia="Arial" w:hAnsi="Arial" w:cs="Arial"/>
-          <w:sz w:val="24"/>
-        </w:rPr>
-      </w:pPr>
-    </w:p>
-    <w:p>
-      <w:pPr>
-        <w:suppressAutoHyphens/>
-        <w:spacing w:after="0" w:line="240" w:lineRule="auto"/>
-        <w:jc w:val="both"/>
-        <w:rPr>
-          <w:rFonts w:ascii="Arial" w:eastAsia="Arial" w:hAnsi="Arial" w:cs="Arial"/>
-          <w:sz w:val="24"/>
-        </w:rPr>
-      </w:pPr>
-    </w:p>
-    <w:p>
-      <w:pPr>
-        <w:suppressAutoHyphens/>
-        <w:spacing w:after="0" w:line="240" w:lineRule="auto"/>
-        <w:jc w:val="both"/>
-        <w:rPr>
-          <w:rFonts w:ascii="Arial" w:eastAsia="Arial" w:hAnsi="Arial" w:cs="Arial"/>
-          <w:sz w:val="24"/>
-        </w:rPr>
-      </w:pPr>
-    </w:p>
-    <w:p>
-      <w:pPr>
-        <w:suppressAutoHyphens/>
-        <w:spacing w:after="0" w:line="240" w:lineRule="auto"/>
-        <w:jc w:val="both"/>
-        <w:rPr>
-          <w:rFonts w:ascii="Arial" w:eastAsia="Arial" w:hAnsi="Arial" w:cs="Arial"/>
-          <w:sz w:val="24"/>
-        </w:rPr>
-      </w:pPr>
-    </w:p>
-    <w:p>
-      <w:pPr>
-        <w:suppressAutoHyphens/>
-        <w:spacing w:after="0" w:line="240" w:lineRule="auto"/>
-        <w:jc w:val="both"/>
-        <w:rPr>
-          <w:rFonts w:ascii="Arial" w:eastAsia="Arial" w:hAnsi="Arial" w:cs="Arial"/>
-          <w:sz w:val="24"/>
-        </w:rPr>
-      </w:pPr>
-    </w:p>
-    <w:p>
-      <w:pPr>
-        <w:suppressAutoHyphens/>
-        <w:spacing w:after="0" w:line="240" w:lineRule="auto"/>
-        <w:jc w:val="both"/>
-        <w:rPr>
-          <w:rFonts w:ascii="Arial" w:eastAsia="Arial" w:hAnsi="Arial" w:cs="Arial"/>
-          <w:sz w:val="24"/>
-        </w:rPr>
-      </w:pPr>
-    </w:p>
-    <w:p>
-      <w:pPr>
-        <w:suppressAutoHyphens/>
-        <w:spacing w:after="0" w:line="240" w:lineRule="auto"/>
-        <w:jc w:val="both"/>
-        <w:rPr>
-          <w:rFonts w:ascii="Arial" w:eastAsia="Arial" w:hAnsi="Arial" w:cs="Arial"/>
-          <w:sz w:val="24"/>
-        </w:rPr>
-      </w:pPr>
-    </w:p>
-    <w:p>
-      <w:pPr>
-        <w:suppressAutoHyphens/>
-        <w:spacing w:after="0" w:line="240" w:lineRule="auto"/>
-        <w:jc w:val="both"/>
-        <w:rPr>
-          <w:rFonts w:ascii="Arial" w:eastAsia="Arial" w:hAnsi="Arial" w:cs="Arial"/>
-          <w:sz w:val="24"/>
-        </w:rPr>
-      </w:pPr>
-    </w:p>
-    <w:p>
-      <w:pPr>
-        <w:suppressAutoHyphens/>
-        <w:spacing w:after="0" w:line="240" w:lineRule="auto"/>
-        <w:jc w:val="center"/>
-        <w:rPr>
-          <w:rFonts w:ascii="Arial" w:eastAsia="Arial" w:hAnsi="Arial" w:cs="Arial"/>
-          <w:sz w:val="44"/>
-        </w:rPr>
-      </w:pPr>
-      <w:r>
-        <w:rPr>
-          <w:noProof/>
-        </w:rPr>
-        <w:object w:dxaOrig="4783" w:dyaOrig="1947" w14:anchorId="69EEE837">
-          <v:rect id="rectole0000000001" o:spid="_x0000_i1025" alt="" style="width:239pt;height:97.3pt;mso-width-percent:0;mso-height-percent:0;mso-width-percent:0;mso-height-percent:0" o:ole="" o:preferrelative="t" stroked="f">
-            <v:imagedata r:id="rId5" o:title=""/>
-          </v:rect>
-          <o:OLEObject Type="Embed" ProgID="StaticMetafile" ShapeID="rectole0000000001" DrawAspect="Content" ObjectID="_1683965979" r:id="rId7"/>
-        </w:object>
-      </w:r>
-    </w:p>
-    <w:p>
-      <w:pPr>
-        <w:suppressAutoHyphens/>
-        <w:spacing w:after="0" w:line="240" w:lineRule="auto"/>
-        <w:jc w:val="both"/>
-        <w:rPr>
-          <w:rFonts w:ascii="Arial" w:eastAsia="Arial" w:hAnsi="Arial" w:cs="Arial"/>
-          <w:sz w:val="28"/>
-        </w:rPr>
-      </w:pPr>
-    </w:p>
-    <w:p>
-      <w:pPr>
-        <w:suppressAutoHyphens/>
-        <w:spacing w:after="0" w:line="240" w:lineRule="auto"/>
-        <w:jc w:val="center"/>
-        <w:rPr>
-          <w:rFonts w:ascii="Arial" w:eastAsia="Arial" w:hAnsi="Arial" w:cs="Arial"/>
-          <w:sz w:val="28"/>
-        </w:rPr>
-      </w:pPr>
-    </w:p>
-    <w:p>
-      <w:pPr>
-        <w:suppressAutoHyphens/>
-        <w:spacing w:after="0" w:line="240" w:lineRule="auto"/>
-        <w:jc w:val="center"/>
-        <w:rPr>
-          <w:rFonts w:ascii="Arial" w:eastAsia="Arial" w:hAnsi="Arial" w:cs="Arial"/>
-          <w:sz w:val="28"/>
-        </w:rPr>
-      </w:pPr>
-    </w:p>
-    <w:p>
-      <w:pPr>
-        <w:suppressAutoHyphens/>
-        <w:spacing w:after="0" w:line="240" w:lineRule="auto"/>
-        <w:jc w:val="center"/>
-        <w:rPr>
-          <w:rFonts w:ascii="Arial" w:eastAsia="Arial" w:hAnsi="Arial" w:cs="Arial"/>
-          <w:b/>
-          <w:sz w:val="44"/>
-        </w:rPr>
-      </w:pPr>
-    </w:p>
-    <w:p>
-      <w:pPr>
-        <w:suppressAutoHyphens/>
-        <w:spacing w:after="0" w:line="240" w:lineRule="auto"/>
-        <w:jc w:val="center"/>
-        <w:rPr>
-          <w:rFonts w:ascii="Arial" w:eastAsia="Arial" w:hAnsi="Arial" w:cs="Arial"/>
-          <w:b/>
-          <w:sz w:val="44"/>
-        </w:rPr>
-      </w:pPr>
-    </w:p>
-    <w:p>
-      <w:pPr>
-        <w:suppressAutoHyphens/>
-        <w:spacing w:after="0" w:line="240" w:lineRule="auto"/>
-        <w:jc w:val="center"/>
-        <w:rPr>
-          <w:rFonts w:ascii="Arial" w:eastAsia="Arial" w:hAnsi="Arial" w:cs="Arial"/>
-          <w:b/>
-          <w:sz w:val="44"/>
-        </w:rPr>
-      </w:pPr>
-      <w:r>
-        <w:rPr>
-          <w:rFonts w:ascii="Arial" w:eastAsia="Arial" w:hAnsi="Arial" w:cs="Arial"/>
-          <w:b/>
-          <w:sz w:val="44"/>
-        </w:rPr>
-        <w:t>GRUPO 04</w:t>
-      </w:r>
-    </w:p>
-    <w:p>
-      <w:pPr>
-        <w:suppressAutoHyphens/>
-        <w:spacing w:after="0" w:line="240" w:lineRule="auto"/>
-        <w:jc w:val="both"/>
-        <w:rPr>
-          <w:rFonts w:ascii="Arial" w:eastAsia="Arial" w:hAnsi="Arial" w:cs="Arial"/>
-          <w:sz w:val="24"/>
-        </w:rPr>
-      </w:pPr>
-    </w:p>
-    <w:p>
-      <w:pPr>
-        <w:suppressAutoHyphens/>
-        <w:spacing w:after="0" w:line="240" w:lineRule="auto"/>
-        <w:jc w:val="both"/>
-        <w:rPr>
-          <w:rFonts w:ascii="Arial" w:eastAsia="Arial" w:hAnsi="Arial" w:cs="Arial"/>
-          <w:sz w:val="24"/>
-        </w:rPr>
-      </w:pPr>
-    </w:p>
-    <w:p>
-      <w:pPr>
-        <w:suppressAutoHyphens/>
-        <w:spacing w:after="0" w:line="240" w:lineRule="auto"/>
-        <w:jc w:val="center"/>
-        <w:rPr>
-          <w:rFonts w:ascii="Arial" w:eastAsia="Arial" w:hAnsi="Arial" w:cs="Arial"/>
-          <w:b/>
-          <w:sz w:val="20"/>
-        </w:rPr>
-      </w:pPr>
-    </w:p>
-    <w:p>
-      <w:pPr>
-        <w:suppressAutoHyphens/>
-        <w:spacing w:after="0" w:line="240" w:lineRule="auto"/>
-        <w:jc w:val="center"/>
-        <w:rPr>
-          <w:rFonts w:ascii="Arial" w:eastAsia="Arial" w:hAnsi="Arial" w:cs="Arial"/>
-          <w:b/>
-          <w:sz w:val="28"/>
-        </w:rPr>
-      </w:pPr>
-      <w:r>
-        <w:rPr>
-          <w:rFonts w:ascii="Arial" w:eastAsia="Arial" w:hAnsi="Arial" w:cs="Arial"/>
-          <w:b/>
-          <w:sz w:val="28"/>
-        </w:rPr>
-        <w:t>INTEGRANTES</w:t>
-      </w:r>
-    </w:p>
-    <w:p>
-      <w:pPr>
-        <w:suppressAutoHyphens/>
-        <w:spacing w:after="0" w:line="240" w:lineRule="auto"/>
-        <w:jc w:val="center"/>
-        <w:rPr>
-          <w:rFonts w:ascii="Arial" w:eastAsia="Arial" w:hAnsi="Arial" w:cs="Arial"/>
-          <w:b/>
-          <w:sz w:val="10"/>
-        </w:rPr>
-      </w:pPr>
-    </w:p>
-    <w:p>
-      <w:pPr>
-        <w:suppressAutoHyphens/>
-        <w:spacing w:after="0" w:line="240" w:lineRule="auto"/>
-        <w:jc w:val="center"/>
-        <w:rPr>
-          <w:rFonts w:ascii="Arial" w:eastAsia="Arial" w:hAnsi="Arial" w:cs="Arial"/>
-          <w:sz w:val="28"/>
-        </w:rPr>
-      </w:pPr>
-      <w:r>
-        <w:rPr>
-          <w:rFonts w:ascii="Arial" w:eastAsia="Arial" w:hAnsi="Arial" w:cs="Arial"/>
-          <w:sz w:val="28"/>
-        </w:rPr>
-        <w:t>Arthur Reis Allen</w:t>
-      </w:r>
-    </w:p>
-    <w:p>
-      <w:pPr>
-        <w:suppressAutoHyphens/>
-        <w:spacing w:after="0" w:line="240" w:lineRule="auto"/>
-        <w:jc w:val="center"/>
-        <w:rPr>
-          <w:rFonts w:ascii="Arial" w:eastAsia="Arial" w:hAnsi="Arial" w:cs="Arial"/>
-          <w:sz w:val="28"/>
-        </w:rPr>
-      </w:pPr>
-      <w:r>
-        <w:rPr>
-          <w:rFonts w:ascii="Arial" w:eastAsia="Arial" w:hAnsi="Arial" w:cs="Arial"/>
-          <w:sz w:val="28"/>
-        </w:rPr>
-        <w:t xml:space="preserve">Erika </w:t>
-      </w:r>
-      <w:proofErr w:type="spellStart"/>
-      <w:r>
-        <w:rPr>
-          <w:rFonts w:ascii="Arial" w:eastAsia="Arial" w:hAnsi="Arial" w:cs="Arial"/>
-          <w:sz w:val="28"/>
-        </w:rPr>
-        <w:t>Rosany</w:t>
-      </w:r>
-      <w:proofErr w:type="spellEnd"/>
-      <w:r>
-        <w:rPr>
-          <w:rFonts w:ascii="Arial" w:eastAsia="Arial" w:hAnsi="Arial" w:cs="Arial"/>
-          <w:sz w:val="28"/>
-        </w:rPr>
-        <w:t xml:space="preserve"> de Almeida Lima</w:t>
-      </w:r>
-    </w:p>
-    <w:p>
-      <w:pPr>
-        <w:suppressAutoHyphens/>
-        <w:spacing w:after="0" w:line="240" w:lineRule="auto"/>
-        <w:jc w:val="center"/>
-        <w:rPr>
-          <w:rFonts w:ascii="Arial" w:eastAsia="Arial" w:hAnsi="Arial" w:cs="Arial"/>
-          <w:sz w:val="28"/>
-        </w:rPr>
-      </w:pPr>
-      <w:r>
-        <w:rPr>
-          <w:rFonts w:ascii="Arial" w:eastAsia="Arial" w:hAnsi="Arial" w:cs="Arial"/>
-          <w:sz w:val="28"/>
-        </w:rPr>
-        <w:t>Israel Dantas da Silva</w:t>
-      </w:r>
-    </w:p>
-    <w:p>
-      <w:pPr>
-        <w:suppressAutoHyphens/>
-        <w:spacing w:after="0" w:line="240" w:lineRule="auto"/>
-        <w:jc w:val="center"/>
-        <w:rPr>
-          <w:rFonts w:ascii="Arial" w:eastAsia="Arial" w:hAnsi="Arial" w:cs="Arial"/>
-          <w:sz w:val="28"/>
-        </w:rPr>
-      </w:pPr>
-      <w:r>
-        <w:rPr>
-          <w:rFonts w:ascii="Arial" w:eastAsia="Arial" w:hAnsi="Arial" w:cs="Arial"/>
-          <w:sz w:val="28"/>
-        </w:rPr>
-        <w:t>Renato Novais da Silva</w:t>
-      </w:r>
-    </w:p>
-    <w:p>
-      <w:pPr>
-        <w:suppressAutoHyphens/>
-        <w:spacing w:after="0" w:line="240" w:lineRule="auto"/>
-        <w:jc w:val="center"/>
-        <w:rPr>
-          <w:rFonts w:ascii="Arial" w:eastAsia="Arial" w:hAnsi="Arial" w:cs="Arial"/>
-          <w:sz w:val="28"/>
-        </w:rPr>
-      </w:pPr>
-      <w:r>
-        <w:rPr>
-          <w:rFonts w:ascii="Arial" w:eastAsia="Arial" w:hAnsi="Arial" w:cs="Arial"/>
-          <w:sz w:val="28"/>
-        </w:rPr>
-        <w:t>Robson de Jesus Vasconcelos</w:t>
-      </w:r>
-    </w:p>
-    <w:p>
-      <w:pPr>
-        <w:suppressAutoHyphens/>
-        <w:spacing w:after="0" w:line="240" w:lineRule="auto"/>
-        <w:jc w:val="center"/>
-        <w:rPr>
-          <w:rFonts w:ascii="Arial" w:eastAsia="Arial" w:hAnsi="Arial" w:cs="Arial"/>
-          <w:sz w:val="28"/>
-        </w:rPr>
-      </w:pPr>
-      <w:proofErr w:type="spellStart"/>
-      <w:r>
-        <w:rPr>
-          <w:rFonts w:ascii="Arial" w:eastAsia="Arial" w:hAnsi="Arial" w:cs="Arial"/>
-          <w:sz w:val="28"/>
-        </w:rPr>
-        <w:t>Tainah</w:t>
-      </w:r>
-      <w:proofErr w:type="spellEnd"/>
-      <w:r>
-        <w:rPr>
-          <w:rFonts w:ascii="Arial" w:eastAsia="Arial" w:hAnsi="Arial" w:cs="Arial"/>
-          <w:sz w:val="28"/>
-        </w:rPr>
-        <w:t xml:space="preserve"> Vinha</w:t>
-      </w:r>
-    </w:p>
-    <w:p>
-      <w:pPr>
-        <w:suppressAutoHyphens/>
-        <w:spacing w:after="0" w:line="240" w:lineRule="auto"/>
-        <w:jc w:val="center"/>
-        <w:rPr>
-          <w:rFonts w:ascii="Arial" w:eastAsia="Arial" w:hAnsi="Arial" w:cs="Arial"/>
-          <w:sz w:val="28"/>
-        </w:rPr>
-      </w:pPr>
-    </w:p>
-    <w:p>
-      <w:pPr>
-        <w:suppressAutoHyphens/>
-        <w:spacing w:after="0" w:line="240" w:lineRule="auto"/>
-        <w:rPr>
-          <w:rFonts w:ascii="Arial" w:eastAsia="Arial" w:hAnsi="Arial" w:cs="Arial"/>
-          <w:color w:val="000000"/>
-          <w:sz w:val="28"/>
-        </w:rPr>
-      </w:pPr>
-    </w:p>
-    <w:p>
-      <w:pPr>
-        <w:suppressAutoHyphens/>
-        <w:spacing w:after="0" w:line="240" w:lineRule="auto"/>
-        <w:jc w:val="center"/>
-        <w:rPr>
-          <w:rFonts w:ascii="Arial" w:eastAsia="Arial" w:hAnsi="Arial" w:cs="Arial"/>
-          <w:color w:val="000000"/>
-          <w:sz w:val="28"/>
-        </w:rPr>
-      </w:pPr>
-    </w:p>
-    <w:p>
-      <w:pPr>
-        <w:suppressAutoHyphens/>
-        <w:spacing w:after="0" w:line="240" w:lineRule="auto"/>
-        <w:jc w:val="center"/>
-        <w:rPr>
-          <w:rFonts w:ascii="Arial" w:eastAsia="Arial" w:hAnsi="Arial" w:cs="Arial"/>
-          <w:color w:val="000000"/>
-          <w:sz w:val="28"/>
-        </w:rPr>
-      </w:pPr>
-    </w:p>
-    <w:p>
-      <w:pPr>
-        <w:suppressAutoHyphens/>
-        <w:spacing w:after="0" w:line="240" w:lineRule="auto"/>
-        <w:jc w:val="center"/>
-        <w:rPr>
-          <w:rFonts w:ascii="Arial" w:eastAsia="Arial" w:hAnsi="Arial" w:cs="Arial"/>
-          <w:b/>
-          <w:sz w:val="32"/>
-        </w:rPr>
-      </w:pPr>
-      <w:r>
-        <w:rPr>
-          <w:rFonts w:ascii="Arial" w:eastAsia="Arial" w:hAnsi="Arial" w:cs="Arial"/>
-          <w:b/>
-          <w:sz w:val="32"/>
-        </w:rPr>
-        <w:t>PROJETO INTEGRADOR</w:t>
-      </w:r>
-    </w:p>
-    <w:p>
-      <w:pPr>
-        <w:suppressAutoHyphens/>
-        <w:spacing w:after="0" w:line="240" w:lineRule="auto"/>
-        <w:jc w:val="center"/>
-        <w:rPr>
-          <w:rFonts w:ascii="Arial" w:eastAsia="Arial" w:hAnsi="Arial" w:cs="Arial"/>
-          <w:b/>
-          <w:sz w:val="32"/>
-        </w:rPr>
-      </w:pPr>
-      <w:r>
-        <w:rPr>
-          <w:rFonts w:ascii="Arial" w:eastAsia="Arial" w:hAnsi="Arial" w:cs="Arial"/>
-          <w:b/>
-          <w:sz w:val="32"/>
-        </w:rPr>
-        <w:t>PROTOTIPANDO O BANCO DE DADOS</w:t>
-      </w:r>
-    </w:p>
-    <w:p>
-      <w:pPr>
-        <w:suppressAutoHyphens/>
-        <w:spacing w:after="0" w:line="240" w:lineRule="auto"/>
-        <w:jc w:val="center"/>
-        <w:rPr>
-          <w:rFonts w:ascii="Arial" w:eastAsia="Arial" w:hAnsi="Arial" w:cs="Arial"/>
-          <w:b/>
-          <w:sz w:val="32"/>
-        </w:rPr>
-      </w:pPr>
-    </w:p>
-    <w:p>
-      <w:pPr>
-        <w:suppressAutoHyphens/>
-        <w:spacing w:after="0" w:line="240" w:lineRule="auto"/>
-        <w:jc w:val="center"/>
-        <w:rPr>
-          <w:rFonts w:ascii="Arial" w:eastAsia="Arial" w:hAnsi="Arial" w:cs="Arial"/>
-          <w:b/>
-          <w:sz w:val="34"/>
-        </w:rPr>
-      </w:pPr>
-    </w:p>
-    <w:p>
-      <w:pPr>
-        <w:suppressAutoHyphens/>
-        <w:spacing w:after="0" w:line="240" w:lineRule="auto"/>
-        <w:jc w:val="center"/>
-        <w:rPr>
-          <w:rFonts w:ascii="Arial" w:eastAsia="Arial" w:hAnsi="Arial" w:cs="Arial"/>
-          <w:sz w:val="24"/>
-        </w:rPr>
-      </w:pPr>
-      <w:r>
-        <w:rPr>
-          <w:rFonts w:ascii="Arial" w:eastAsia="Arial" w:hAnsi="Arial" w:cs="Arial"/>
-          <w:b/>
-          <w:sz w:val="34"/>
-        </w:rPr>
-        <w:t>Tema:</w:t>
+        <w:t>Plataforma de ecommerce que conecta doadores e donatários de materiais escolares</w:t>
       </w:r>
       <w:r>
         <w:rPr>
@@ -1001,44 +949,6 @@
           <w:sz w:val="28"/>
           <w:szCs w:val="28"/>
         </w:rPr>
-        <w:t xml:space="preserve"> </w:t>
-      </w:r>
-      <w:r>
-        <w:rPr>
-          <w:rFonts w:ascii="Arial" w:hAnsi="Arial" w:cs="Arial"/>
-          <w:color w:val="000000"/>
-          <w:sz w:val="28"/>
-          <w:szCs w:val="28"/>
-        </w:rPr>
-        <w:t xml:space="preserve">Plataforma de </w:t>
-      </w:r>
-      <w:proofErr w:type="spellStart"/>
-      <w:r>
-        <w:rPr>
-          <w:rFonts w:ascii="Arial" w:hAnsi="Arial" w:cs="Arial"/>
-          <w:color w:val="000000"/>
-          <w:sz w:val="28"/>
-          <w:szCs w:val="28"/>
-        </w:rPr>
-        <w:t>ecommerce</w:t>
-      </w:r>
-      <w:proofErr w:type="spellEnd"/>
-      <w:r>
-        <w:rPr>
-          <w:rFonts w:ascii="Arial" w:hAnsi="Arial" w:cs="Arial"/>
-          <w:color w:val="000000"/>
-          <w:sz w:val="28"/>
-          <w:szCs w:val="28"/>
-        </w:rPr>
-        <w:t xml:space="preserve"> que conecta doadores e donatários de materiais escolares</w:t>
-      </w:r>
-      <w:r>
-        <w:rPr>
-          <w:rFonts w:ascii="Arial" w:hAnsi="Arial" w:cs="Arial"/>
-          <w:color w:val="000000"/>
-          <w:sz w:val="28"/>
-          <w:szCs w:val="28"/>
-        </w:rPr>
         <w:t>.</w:t>
       </w:r>
     </w:p>
@@ -1090,23 +1000,7 @@
           <w:rFonts w:ascii="Arial" w:eastAsia="Arial" w:hAnsi="Arial" w:cs="Arial"/>
           <w:sz w:val="20"/>
         </w:rPr>
-        <w:t xml:space="preserve"> solicitado pela </w:t>
-      </w:r>
-      <w:proofErr w:type="spellStart"/>
-      <w:r>
-        <w:rPr>
-          <w:rFonts w:ascii="Arial" w:eastAsia="Arial" w:hAnsi="Arial" w:cs="Arial"/>
-          <w:sz w:val="20"/>
-        </w:rPr>
-        <w:t>Generation</w:t>
-      </w:r>
-      <w:proofErr w:type="spellEnd"/>
-      <w:r>
-        <w:rPr>
-          <w:rFonts w:ascii="Arial" w:eastAsia="Arial" w:hAnsi="Arial" w:cs="Arial"/>
-          <w:sz w:val="20"/>
-        </w:rPr>
-        <w:t xml:space="preserve"> Brasil para compor o projeto final.</w:t>
+        <w:t xml:space="preserve"> solicitado pela Generation Brasil para compor o projeto final.</w:t>
       </w:r>
       <w:r>
         <w:rPr>
@@ -1558,7 +1452,14 @@
                 <w:rFonts w:ascii="Arial" w:eastAsia="Arial" w:hAnsi="Arial" w:cs="Arial"/>
                 <w:sz w:val="20"/>
               </w:rPr>
-              <w:t>Id</w:t>
+              <w:t>i</w:t>
+            </w:r>
+            <w:r>
+              <w:rPr>
+                <w:rFonts w:ascii="Arial" w:eastAsia="Arial" w:hAnsi="Arial" w:cs="Arial"/>
+                <w:sz w:val="20"/>
+              </w:rPr>
+              <w:t>d</w:t>
             </w:r>
           </w:p>
         </w:tc>
@@ -1667,7 +1568,14 @@
                 <w:rFonts w:ascii="Arial" w:eastAsia="Arial" w:hAnsi="Arial" w:cs="Arial"/>
                 <w:sz w:val="20"/>
               </w:rPr>
-              <w:t>Matéria</w:t>
+              <w:t>m</w:t>
+            </w:r>
+            <w:r>
+              <w:rPr>
+                <w:rFonts w:ascii="Arial" w:eastAsia="Arial" w:hAnsi="Arial" w:cs="Arial"/>
+                <w:sz w:val="20"/>
+              </w:rPr>
+              <w:t>atéria</w:t>
             </w:r>
           </w:p>
         </w:tc>
@@ -1772,7 +1680,14 @@
                 <w:rFonts w:ascii="Arial" w:eastAsia="Arial" w:hAnsi="Arial" w:cs="Arial"/>
                 <w:sz w:val="20"/>
               </w:rPr>
-              <w:t>Descrição</w:t>
+              <w:t>d</w:t>
+            </w:r>
+            <w:r>
+              <w:rPr>
+                <w:rFonts w:ascii="Arial" w:eastAsia="Arial" w:hAnsi="Arial" w:cs="Arial"/>
+                <w:sz w:val="20"/>
+              </w:rPr>
+              <w:t>escrição</w:t>
             </w:r>
           </w:p>
         </w:tc>
@@ -2169,8 +2084,8 @@
         <w:tblLook w:val="04A0" w:firstRow="1" w:lastRow="0" w:firstColumn="1" w:lastColumn="0" w:noHBand="0" w:noVBand="1"/>
       </w:tblPr>
       <w:tblGrid>
-        <w:gridCol w:w="1784"/>
-        <w:gridCol w:w="5529"/>
+        <w:gridCol w:w="1783"/>
+        <w:gridCol w:w="5530"/>
         <w:gridCol w:w="1073"/>
       </w:tblGrid>
       <w:tr>
@@ -2298,7 +2213,14 @@
                 <w:rFonts w:ascii="Arial" w:eastAsia="Arial" w:hAnsi="Arial" w:cs="Arial"/>
                 <w:sz w:val="20"/>
               </w:rPr>
-              <w:t>Id</w:t>
+              <w:t>i</w:t>
+            </w:r>
+            <w:r>
+              <w:rPr>
+                <w:rFonts w:ascii="Arial" w:eastAsia="Arial" w:hAnsi="Arial" w:cs="Arial"/>
+                <w:sz w:val="20"/>
+              </w:rPr>
+              <w:t>d</w:t>
             </w:r>
           </w:p>
         </w:tc>
@@ -2407,7 +2329,14 @@
                 <w:rFonts w:ascii="Arial" w:eastAsia="Arial" w:hAnsi="Arial" w:cs="Arial"/>
                 <w:sz w:val="20"/>
               </w:rPr>
-              <w:t>Nome</w:t>
+              <w:t>n</w:t>
+            </w:r>
+            <w:r>
+              <w:rPr>
+                <w:rFonts w:ascii="Arial" w:eastAsia="Arial" w:hAnsi="Arial" w:cs="Arial"/>
+                <w:sz w:val="20"/>
+              </w:rPr>
+              <w:t>ome</w:t>
             </w:r>
           </w:p>
         </w:tc>
@@ -2498,7 +2427,14 @@
                 <w:rFonts w:ascii="Arial" w:eastAsia="Arial" w:hAnsi="Arial" w:cs="Arial"/>
                 <w:sz w:val="20"/>
               </w:rPr>
-              <w:t>Descrição</w:t>
+              <w:t>d</w:t>
+            </w:r>
+            <w:r>
+              <w:rPr>
+                <w:rFonts w:ascii="Arial" w:eastAsia="Arial" w:hAnsi="Arial" w:cs="Arial"/>
+                <w:sz w:val="20"/>
+              </w:rPr>
+              <w:t>escrição</w:t>
             </w:r>
           </w:p>
         </w:tc>
@@ -2585,7 +2521,10 @@
               <w:jc w:val="center"/>
             </w:pPr>
             <w:r>
-              <w:t>Link</w:t>
+              <w:t>l</w:t>
+            </w:r>
+            <w:r>
+              <w:t>ink</w:t>
             </w:r>
           </w:p>
         </w:tc>
@@ -2611,7 +2550,22 @@
               <w:jc w:val="center"/>
             </w:pPr>
             <w:r>
-              <w:t>Link do Material Doado: True or False</w:t>
+              <w:t xml:space="preserve">Link do </w:t>
+            </w:r>
+            <w:r>
+              <w:t>M</w:t>
+            </w:r>
+            <w:r>
+              <w:t xml:space="preserve">aterial </w:t>
+            </w:r>
+            <w:r>
+              <w:t>D</w:t>
+            </w:r>
+            <w:r>
+              <w:t xml:space="preserve">oado: </w:t>
+            </w:r>
+            <w:r>
+              <w:t>String</w:t>
             </w:r>
           </w:p>
         </w:tc>
@@ -2668,7 +2622,13 @@
               <w:jc w:val="center"/>
             </w:pPr>
             <w:r>
-              <w:t>Status</w:t>
+              <w:t>s</w:t>
+            </w:r>
+            <w:r>
+              <w:t>tatus</w:t>
+            </w:r>
+            <w:r>
+              <w:t>Termo</w:t>
             </w:r>
           </w:p>
         </w:tc>
@@ -2755,7 +2715,14 @@
                 <w:rFonts w:ascii="Arial" w:eastAsia="Arial" w:hAnsi="Arial" w:cs="Arial"/>
                 <w:sz w:val="20"/>
               </w:rPr>
-              <w:t>Categoria</w:t>
+              <w:t>c</w:t>
+            </w:r>
+            <w:r>
+              <w:rPr>
+                <w:rFonts w:ascii="Arial" w:eastAsia="Arial" w:hAnsi="Arial" w:cs="Arial"/>
+                <w:sz w:val="20"/>
+              </w:rPr>
+              <w:t>ategoria</w:t>
             </w:r>
             <w:r>
               <w:rPr>
@@ -2857,7 +2824,14 @@
                 <w:rFonts w:ascii="Arial" w:eastAsia="Arial" w:hAnsi="Arial" w:cs="Arial"/>
                 <w:sz w:val="20"/>
               </w:rPr>
-              <w:t>Usuario_id</w:t>
+              <w:t>u</w:t>
+            </w:r>
+            <w:r>
+              <w:rPr>
+                <w:rFonts w:ascii="Arial" w:eastAsia="Arial" w:hAnsi="Arial" w:cs="Arial"/>
+                <w:sz w:val="20"/>
+              </w:rPr>
+              <w:t>suario_id</w:t>
             </w:r>
           </w:p>
         </w:tc>
@@ -2949,6 +2923,7 @@
           <w:b/>
           <w:sz w:val="28"/>
         </w:rPr>
+        <w:lastRenderedPageBreak/>
         <w:br w:type="page"/>
       </w:r>
     </w:p>
@@ -3150,7 +3125,14 @@
                 <w:rFonts w:ascii="Arial" w:eastAsia="Arial" w:hAnsi="Arial" w:cs="Arial"/>
                 <w:sz w:val="20"/>
               </w:rPr>
-              <w:t>Id</w:t>
+              <w:t>i</w:t>
+            </w:r>
+            <w:r>
+              <w:rPr>
+                <w:rFonts w:ascii="Arial" w:eastAsia="Arial" w:hAnsi="Arial" w:cs="Arial"/>
+                <w:sz w:val="20"/>
+              </w:rPr>
+              <w:t>d</w:t>
             </w:r>
           </w:p>
         </w:tc>
@@ -3350,7 +3332,14 @@
                 <w:rFonts w:ascii="Arial" w:eastAsia="Arial" w:hAnsi="Arial" w:cs="Arial"/>
                 <w:sz w:val="20"/>
               </w:rPr>
-              <w:t>Email</w:t>
+              <w:t>e</w:t>
+            </w:r>
+            <w:r>
+              <w:rPr>
+                <w:rFonts w:ascii="Arial" w:eastAsia="Arial" w:hAnsi="Arial" w:cs="Arial"/>
+                <w:sz w:val="20"/>
+              </w:rPr>
+              <w:t>mail</w:t>
             </w:r>
           </w:p>
         </w:tc>
@@ -3441,7 +3430,14 @@
                 <w:rFonts w:ascii="Arial" w:eastAsia="Arial" w:hAnsi="Arial" w:cs="Arial"/>
                 <w:sz w:val="20"/>
               </w:rPr>
-              <w:t>Senha</w:t>
+              <w:t>s</w:t>
+            </w:r>
+            <w:r>
+              <w:rPr>
+                <w:rFonts w:ascii="Arial" w:eastAsia="Arial" w:hAnsi="Arial" w:cs="Arial"/>
+                <w:sz w:val="20"/>
+              </w:rPr>
+              <w:t>enha</w:t>
             </w:r>
           </w:p>
         </w:tc>
@@ -3528,7 +3524,10 @@
               <w:jc w:val="center"/>
             </w:pPr>
             <w:r>
-              <w:t>Tipo_Usuario</w:t>
+              <w:t>ti</w:t>
+            </w:r>
+            <w:r>
+              <w:t>poUsuario</w:t>
             </w:r>
           </w:p>
         </w:tc>
@@ -3712,7 +3711,7 @@
 </file>
 
 <file path=word/numbering.xml><?xml version="1.0" encoding="utf-8"?>
-<w:numbering xmlns:wpc="http://schemas.microsoft.com/office/word/2010/wordprocessingCanvas" xmlns:cx="http://schemas.microsoft.com/office/drawing/2014/chartex" xmlns:cx1="http://schemas.microsoft.com/office/drawing/2015/9/8/chartex" xmlns:cx2="http://schemas.microsoft.com/office/drawing/2015/10/21/chartex" xmlns:cx3="http://schemas.microsoft.com/office/drawing/2016/5/9/chartex" xmlns:cx4="http://schemas.microsoft.com/office/drawing/2016/5/10/chartex" xmlns:cx5="http://schemas.microsoft.com/office/drawing/2016/5/11/chartex" xmlns:cx6="http://schemas.microsoft.com/office/drawing/2016/5/12/chartex" xmlns:cx7="http://schemas.microsoft.com/office/drawing/2016/5/13/chartex" xmlns:cx8="http://schemas.microsoft.com/office/drawing/2016/5/14/chartex" xmlns:mc="http://schemas.openxmlformats.org/markup-compatibility/2006" xmlns:aink="http://schemas.microsoft.com/office/drawing/2016/ink" xmlns:am3d="http://schemas.microsoft.com/office/drawing/2017/model3d" xmlns:o="urn:schemas-microsoft-com:office:office" xmlns:r="http://schemas.openxmlformats.org/officeDocument/2006/relationships" xmlns:m="http://schemas.openxmlformats.org/officeDocument/2006/math" xmlns:v="urn:schemas-microsoft-com:vml" xmlns:wp14="http://schemas.microsoft.com/office/word/2010/wordprocessingDrawing" xmlns:wp="http://schemas.openxmlformats.org/drawingml/2006/wordprocessingDrawing" xmlns:w10="urn:schemas-microsoft-com:office:word" xmlns:w="http://schemas.openxmlformats.org/wordprocessingml/2006/main" xmlns:w14="http://schemas.microsoft.com/office/word/2010/wordml" xmlns:w15="http://schemas.microsoft.com/office/word/2012/wordml" xmlns:w16cex="http://schemas.microsoft.com/office/word/2018/wordml/cex" xmlns:w16cid="http://schemas.microsoft.com/office/word/2016/wordml/cid" xmlns:w16="http://schemas.microsoft.com/office/word/2018/wordml" xmlns:w16se="http://schemas.microsoft.com/office/word/2015/wordml/symex" xmlns:wpg="http://schemas.microsoft.com/office/word/2010/wordprocessingGroup" xmlns:wpi="http://schemas.microsoft.com/office/word/2010/wordprocessingInk" xmlns:wne="http://schemas.microsoft.com/office/word/2006/wordml" xmlns:wps="http://schemas.microsoft.com/office/word/2010/wordprocessingShape" mc:Ignorable="w14 w15 w16se w16cid w16 w16cex wp14">
+<w:numbering xmlns:wpc="http://schemas.microsoft.com/office/word/2010/wordprocessingCanvas" xmlns:cx="http://schemas.microsoft.com/office/drawing/2014/chartex" xmlns:cx1="http://schemas.microsoft.com/office/drawing/2015/9/8/chartex" xmlns:cx2="http://schemas.microsoft.com/office/drawing/2015/10/21/chartex" xmlns:cx3="http://schemas.microsoft.com/office/drawing/2016/5/9/chartex" xmlns:cx4="http://schemas.microsoft.com/office/drawing/2016/5/10/chartex" xmlns:cx5="http://schemas.microsoft.com/office/drawing/2016/5/11/chartex" xmlns:cx6="http://schemas.microsoft.com/office/drawing/2016/5/12/chartex" xmlns:cx7="http://schemas.microsoft.com/office/drawing/2016/5/13/chartex" xmlns:cx8="http://schemas.microsoft.com/office/drawing/2016/5/14/chartex" xmlns:mc="http://schemas.openxmlformats.org/markup-compatibility/2006" xmlns:aink="http://schemas.microsoft.com/office/drawing/2016/ink" xmlns:am3d="http://schemas.microsoft.com/office/drawing/2017/model3d" xmlns:o="urn:schemas-microsoft-com:office:office" xmlns:r="http://schemas.openxmlformats.org/officeDocument/2006/relationships" xmlns:m="http://schemas.openxmlformats.org/officeDocument/2006/math" xmlns:v="urn:schemas-microsoft-com:vml" xmlns:wp14="http://schemas.microsoft.com/office/word/2010/wordprocessingDrawing" xmlns:wp="http://schemas.openxmlformats.org/drawingml/2006/wordprocessingDrawing" xmlns:w10="urn:schemas-microsoft-com:office:word" xmlns:w="http://schemas.openxmlformats.org/wordprocessingml/2006/main" xmlns:w14="http://schemas.microsoft.com/office/word/2010/wordml" xmlns:w15="http://schemas.microsoft.com/office/word/2012/wordml" xmlns:w16cex="http://schemas.microsoft.com/office/word/2018/wordml/cex" xmlns:w16cid="http://schemas.microsoft.com/office/word/2016/wordml/cid" xmlns:w16="http://schemas.microsoft.com/office/word/2018/wordml" xmlns:w16sdtdh="http://schemas.microsoft.com/office/word/2020/wordml/sdtdatahash" xmlns:w16se="http://schemas.microsoft.com/office/word/2015/wordml/symex" xmlns:wpg="http://schemas.microsoft.com/office/word/2010/wordprocessingGroup" xmlns:wpi="http://schemas.microsoft.com/office/word/2010/wordprocessingInk" xmlns:wne="http://schemas.microsoft.com/office/word/2006/wordml" xmlns:wps="http://schemas.microsoft.com/office/word/2010/wordprocessingShape" mc:Ignorable="w14 w15 w16se w16cid w16 w16cex w16sdtdh wp14">
   <w:abstractNum w:abstractNumId="0" w15:restartNumberingAfterBreak="0">
     <w:nsid w:val="09DD207D"/>
     <w:multiLevelType w:val="multilevel"/>
@@ -3771,7 +3770,7 @@
 </file>
 
 <file path=word/styles.xml><?xml version="1.0" encoding="utf-8"?>
-<w:styles xmlns:mc="http://schemas.openxmlformats.org/markup-compatibility/2006" xmlns:r="http://schemas.openxmlformats.org/officeDocument/2006/relationships" xmlns:w="http://schemas.openxmlformats.org/wordprocessingml/2006/main" xmlns:w14="http://schemas.microsoft.com/office/word/2010/wordml" xmlns:w15="http://schemas.microsoft.com/office/word/2012/wordml" xmlns:w16cex="http://schemas.microsoft.com/office/word/2018/wordml/cex" xmlns:w16cid="http://schemas.microsoft.com/office/word/2016/wordml/cid" xmlns:w16="http://schemas.microsoft.com/office/word/2018/wordml" xmlns:w16se="http://schemas.microsoft.com/office/word/2015/wordml/symex" mc:Ignorable="w14 w15 w16se w16cid w16 w16cex">
+<w:styles xmlns:mc="http://schemas.openxmlformats.org/markup-compatibility/2006" xmlns:r="http://schemas.openxmlformats.org/officeDocument/2006/relationships" xmlns:w="http://schemas.openxmlformats.org/wordprocessingml/2006/main" xmlns:w14="http://schemas.microsoft.com/office/word/2010/wordml" xmlns:w15="http://schemas.microsoft.com/office/word/2012/wordml" xmlns:w16cex="http://schemas.microsoft.com/office/word/2018/wordml/cex" xmlns:w16cid="http://schemas.microsoft.com/office/word/2016/wordml/cid" xmlns:w16="http://schemas.microsoft.com/office/word/2018/wordml" xmlns:w16sdtdh="http://schemas.microsoft.com/office/word/2020/wordml/sdtdatahash" xmlns:w16se="http://schemas.microsoft.com/office/word/2015/wordml/symex" mc:Ignorable="w14 w15 w16se w16cid w16 w16cex w16sdtdh">
   <w:docDefaults>
     <w:rPrDefault>
       <w:rPr>
@@ -4169,13 +4168,13 @@
     <w:name w:val="Normal"/>
     <w:qFormat/>
   </w:style>
-  <w:style w:type="character" w:default="1" w:styleId="Fontepargpadro">
+  <w:style w:type="character" w:default="1" w:styleId="DefaultParagraphFont">
     <w:name w:val="Default Paragraph Font"/>
     <w:uiPriority w:val="1"/>
     <w:semiHidden/>
     <w:unhideWhenUsed/>
   </w:style>
-  <w:style w:type="table" w:default="1" w:styleId="Tabelanormal">
+  <w:style w:type="table" w:default="1" w:styleId="TableNormal">
     <w:name w:val="Normal Table"/>
     <w:uiPriority w:val="99"/>
     <w:semiHidden/>
@@ -4190,7 +4189,7 @@
       </w:tblCellMar>
     </w:tblPr>
   </w:style>
-  <w:style w:type="numbering" w:default="1" w:styleId="Semlista">
+  <w:style w:type="numbering" w:default="1" w:styleId="NoList">
     <w:name w:val="No List"/>
     <w:uiPriority w:val="99"/>
     <w:semiHidden/>

</xml_diff>